<commit_message>
Klassendiagramm neu + final-Ordner-Update
</commit_message>
<xml_diff>
--- a/Dokumente/Pflichtenheft.docx
+++ b/Dokumente/Pflichtenheft.docx
@@ -88,7 +88,7 @@
         <w:rPr>
           <w:noProof/>
         </w:rPr>
-        <w:t>18. Juni 2019</w:t>
+        <w:t>20. Juni 2019</w:t>
       </w:r>
       <w:r>
         <w:fldChar w:fldCharType="end"/>
@@ -4104,24 +4104,27 @@
       </w:r>
     </w:p>
     <w:p>
+      <w:pPr>
+        <w:ind w:left="708"/>
+      </w:pPr>
+    </w:p>
+    <w:p>
+      <w:pPr>
+        <w:ind w:left="708"/>
+      </w:pPr>
+      <w:bookmarkStart w:id="0" w:name="_GoBack"/>
+      <w:bookmarkEnd w:id="0"/>
+    </w:p>
+    <w:p>
       <w:r>
         <w:rPr>
           <w:noProof/>
-          <w:lang w:eastAsia="de-DE"/>
         </w:rPr>
         <w:drawing>
-          <wp:anchor distT="0" distB="0" distL="114300" distR="114300" simplePos="0" relativeHeight="251669504" behindDoc="1" locked="0" layoutInCell="1" allowOverlap="1" wp14:anchorId="5FC3B4BC" wp14:editId="71F98422">
-            <wp:simplePos x="0" y="0"/>
-            <wp:positionH relativeFrom="margin">
-              <wp:align>center</wp:align>
-            </wp:positionH>
-            <wp:positionV relativeFrom="paragraph">
-              <wp:posOffset>313690</wp:posOffset>
-            </wp:positionV>
-            <wp:extent cx="6220625" cy="6467475"/>
-            <wp:effectExtent l="0" t="0" r="8890" b="0"/>
-            <wp:wrapNone/>
-            <wp:docPr id="7" name="Grafik 7"/>
+          <wp:inline distT="0" distB="0" distL="0" distR="0" wp14:anchorId="3B6DBAC0" wp14:editId="5BF40200">
+            <wp:extent cx="5760720" cy="5710555"/>
+            <wp:effectExtent l="0" t="0" r="0" b="4445"/>
+            <wp:docPr id="1" name="Grafik 1"/>
             <wp:cNvGraphicFramePr>
               <a:graphicFrameLocks xmlns:a="http://schemas.openxmlformats.org/drawingml/2006/main" noChangeAspect="1"/>
             </wp:cNvGraphicFramePr>
@@ -4129,7 +4132,7 @@
               <a:graphicData uri="http://schemas.openxmlformats.org/drawingml/2006/picture">
                 <pic:pic xmlns:pic="http://schemas.openxmlformats.org/drawingml/2006/picture">
                   <pic:nvPicPr>
-                    <pic:cNvPr id="7" name="Klassendiagramm.PNG"/>
+                    <pic:cNvPr id="1" name="Klassendiagramm.PNG"/>
                     <pic:cNvPicPr/>
                   </pic:nvPicPr>
                   <pic:blipFill>
@@ -4147,7 +4150,7 @@
                   <pic:spPr>
                     <a:xfrm>
                       <a:off x="0" y="0"/>
-                      <a:ext cx="6220625" cy="6467475"/>
+                      <a:ext cx="5760720" cy="5710555"/>
                     </a:xfrm>
                     <a:prstGeom prst="rect">
                       <a:avLst/>
@@ -4156,13 +4159,7 @@
                 </pic:pic>
               </a:graphicData>
             </a:graphic>
-            <wp14:sizeRelH relativeFrom="margin">
-              <wp14:pctWidth>0</wp14:pctWidth>
-            </wp14:sizeRelH>
-            <wp14:sizeRelV relativeFrom="margin">
-              <wp14:pctHeight>0</wp14:pctHeight>
-            </wp14:sizeRelV>
-          </wp:anchor>
+          </wp:inline>
         </w:drawing>
       </w:r>
       <w:r>
@@ -4817,8 +4814,6 @@
           <w:u w:val="single"/>
         </w:rPr>
       </w:pPr>
-      <w:bookmarkStart w:id="0" w:name="_GoBack"/>
-      <w:bookmarkEnd w:id="0"/>
       <w:r>
         <w:t>Aktivitätsdiagramm:</w:t>
       </w:r>
@@ -11570,7 +11565,7 @@
 </file>
 
 <file path=customXml/itemProps1.xml><?xml version="1.0" encoding="utf-8"?>
-<ds:datastoreItem xmlns:ds="http://schemas.openxmlformats.org/officeDocument/2006/customXml" ds:itemID="{607BA94D-7782-4857-B7F5-DF849ACF3CCB}">
+<ds:datastoreItem xmlns:ds="http://schemas.openxmlformats.org/officeDocument/2006/customXml" ds:itemID="{1EEF3C63-7B02-41DC-835E-FC2779968D1B}">
   <ds:schemaRefs>
     <ds:schemaRef ds:uri="http://schemas.openxmlformats.org/officeDocument/2006/bibliography"/>
   </ds:schemaRefs>

</xml_diff>